<commit_message>
Getting a title screen and some buttons that start the game
</commit_message>
<xml_diff>
--- a/dod.docx
+++ b/dod.docx
@@ -359,6 +359,338 @@
       <w:r>
         <w:t>Different kinds of dungeon: Haunted house, underground cave, etc.</w:t>
       </w:r>
+    </w:p>
+    <w:p>
+      <w:pPr>
+        <w:pStyle w:val="ListParagraph"/>
+        <w:numPr>
+          <w:ilvl w:val="0"/>
+          <w:numId w:val="2"/>
+        </w:numPr>
+      </w:pPr>
+      <w:r>
+        <w:t>“</w:t>
+      </w:r>
+      <w:proofErr w:type="gramStart"/>
+      <w:r>
+        <w:t>clearing</w:t>
+      </w:r>
+      <w:proofErr w:type="gramEnd"/>
+      <w:r>
+        <w:t>” a dungeon, sort of like Act Raiser (maybe just beat a boss? Different criteria for clearing the dungeon)</w:t>
+      </w:r>
+    </w:p>
+    <w:p>
+      <w:pPr>
+        <w:pStyle w:val="ListParagraph"/>
+        <w:numPr>
+          <w:ilvl w:val="0"/>
+          <w:numId w:val="2"/>
+        </w:numPr>
+      </w:pPr>
+      <w:r>
+        <w:t>Sprinting to get around corners and stuff, a sprint power meter</w:t>
+      </w:r>
+    </w:p>
+    <w:p>
+      <w:pPr>
+        <w:pStyle w:val="ListParagraph"/>
+        <w:numPr>
+          <w:ilvl w:val="0"/>
+          <w:numId w:val="2"/>
+        </w:numPr>
+      </w:pPr>
+      <w:r>
+        <w:t>Food/hunger?</w:t>
+      </w:r>
+    </w:p>
+    <w:p>
+      <w:pPr>
+        <w:pStyle w:val="ListParagraph"/>
+        <w:numPr>
+          <w:ilvl w:val="0"/>
+          <w:numId w:val="2"/>
+        </w:numPr>
+      </w:pPr>
+      <w:r>
+        <w:t>Messages window</w:t>
+      </w:r>
+    </w:p>
+    <w:p>
+      <w:pPr>
+        <w:pStyle w:val="ListParagraph"/>
+        <w:numPr>
+          <w:ilvl w:val="0"/>
+          <w:numId w:val="2"/>
+        </w:numPr>
+      </w:pPr>
+      <w:r>
+        <w:t>Attributes system</w:t>
+      </w:r>
+    </w:p>
+    <w:p>
+      <w:pPr>
+        <w:pStyle w:val="ListParagraph"/>
+        <w:numPr>
+          <w:ilvl w:val="1"/>
+          <w:numId w:val="2"/>
+        </w:numPr>
+      </w:pPr>
+      <w:r>
+        <w:t>You “roll” for a character that has various attributes with values between 8 and 15 or something like that, with a max of 25 or such in any given category</w:t>
+      </w:r>
+    </w:p>
+    <w:p>
+      <w:pPr>
+        <w:pStyle w:val="ListParagraph"/>
+        <w:numPr>
+          <w:ilvl w:val="1"/>
+          <w:numId w:val="2"/>
+        </w:numPr>
+      </w:pPr>
+      <w:r>
+        <w:t>Character classes – start out with biases in certain attributes, e.g., a wizard who is wise but not strong, etc. Think of ways that this actually makes a different/fun game experience</w:t>
+      </w:r>
+    </w:p>
+    <w:p>
+      <w:pPr>
+        <w:pStyle w:val="ListParagraph"/>
+        <w:numPr>
+          <w:ilvl w:val="1"/>
+          <w:numId w:val="2"/>
+        </w:numPr>
+      </w:pPr>
+      <w:r>
+        <w:t>Charisma – good with creatures/training</w:t>
+      </w:r>
+    </w:p>
+    <w:p>
+      <w:pPr>
+        <w:pStyle w:val="ListParagraph"/>
+        <w:numPr>
+          <w:ilvl w:val="1"/>
+          <w:numId w:val="2"/>
+        </w:numPr>
+      </w:pPr>
+      <w:r>
+        <w:t>Intelligence – good with research of items/creatures</w:t>
+      </w:r>
+    </w:p>
+    <w:p>
+      <w:pPr>
+        <w:pStyle w:val="ListParagraph"/>
+        <w:numPr>
+          <w:ilvl w:val="1"/>
+          <w:numId w:val="2"/>
+        </w:numPr>
+      </w:pPr>
+      <w:r>
+        <w:t>Strength – can carry more things</w:t>
+      </w:r>
+    </w:p>
+    <w:p>
+      <w:pPr>
+        <w:pStyle w:val="ListParagraph"/>
+        <w:numPr>
+          <w:ilvl w:val="1"/>
+          <w:numId w:val="2"/>
+        </w:numPr>
+      </w:pPr>
+      <w:r>
+        <w:t>Agility or Dexterity – good at defense/avoiding harm</w:t>
+      </w:r>
+    </w:p>
+    <w:p>
+      <w:pPr>
+        <w:pStyle w:val="ListParagraph"/>
+        <w:numPr>
+          <w:ilvl w:val="1"/>
+          <w:numId w:val="2"/>
+        </w:numPr>
+      </w:pPr>
+      <w:r>
+        <w:t>Constitution – faster recovery</w:t>
+      </w:r>
+    </w:p>
+    <w:p>
+      <w:pPr>
+        <w:pStyle w:val="ListParagraph"/>
+        <w:numPr>
+          <w:ilvl w:val="1"/>
+          <w:numId w:val="2"/>
+        </w:numPr>
+      </w:pPr>
+      <w:r>
+        <w:lastRenderedPageBreak/>
+        <w:t>Memory – mapping ability, general spatial awareness, seeing in the dark, etc.</w:t>
+      </w:r>
+    </w:p>
+    <w:p>
+      <w:pPr>
+        <w:pStyle w:val="ListParagraph"/>
+        <w:numPr>
+          <w:ilvl w:val="0"/>
+          <w:numId w:val="2"/>
+        </w:numPr>
+      </w:pPr>
+      <w:r>
+        <w:t>Skill Tree</w:t>
+      </w:r>
+      <w:r>
+        <w:t>: Some skills passive, some active</w:t>
+      </w:r>
+    </w:p>
+    <w:p>
+      <w:pPr>
+        <w:pStyle w:val="ListParagraph"/>
+        <w:numPr>
+          <w:ilvl w:val="1"/>
+          <w:numId w:val="2"/>
+        </w:numPr>
+      </w:pPr>
+      <w:r>
+        <w:t>Trapping:</w:t>
+      </w:r>
+    </w:p>
+    <w:p>
+      <w:pPr>
+        <w:pStyle w:val="ListParagraph"/>
+        <w:numPr>
+          <w:ilvl w:val="2"/>
+          <w:numId w:val="2"/>
+        </w:numPr>
+      </w:pPr>
+      <w:r>
+        <w:t>Snare, a stationary trap – increase number of snares, effectiveness, size of creatures prone, etc.</w:t>
+      </w:r>
+    </w:p>
+    <w:p>
+      <w:pPr>
+        <w:pStyle w:val="ListParagraph"/>
+        <w:numPr>
+          <w:ilvl w:val="2"/>
+          <w:numId w:val="2"/>
+        </w:numPr>
+      </w:pPr>
+      <w:r>
+        <w:t xml:space="preserve">Net, an action trap – throwing distance, success percentage, </w:t>
+      </w:r>
+      <w:proofErr w:type="spellStart"/>
+      <w:r>
+        <w:t>etc</w:t>
+      </w:r>
+      <w:proofErr w:type="spellEnd"/>
+    </w:p>
+    <w:p>
+      <w:pPr>
+        <w:pStyle w:val="ListParagraph"/>
+        <w:numPr>
+          <w:ilvl w:val="1"/>
+          <w:numId w:val="2"/>
+        </w:numPr>
+      </w:pPr>
+      <w:r>
+        <w:t>Training</w:t>
+      </w:r>
+    </w:p>
+    <w:p>
+      <w:pPr>
+        <w:pStyle w:val="ListParagraph"/>
+        <w:numPr>
+          <w:ilvl w:val="2"/>
+          <w:numId w:val="2"/>
+        </w:numPr>
+      </w:pPr>
+      <w:r>
+        <w:t>Train larger beasts</w:t>
+      </w:r>
+    </w:p>
+    <w:p>
+      <w:pPr>
+        <w:pStyle w:val="ListParagraph"/>
+        <w:numPr>
+          <w:ilvl w:val="2"/>
+          <w:numId w:val="2"/>
+        </w:numPr>
+      </w:pPr>
+      <w:r>
+        <w:t>Faster training</w:t>
+      </w:r>
+    </w:p>
+    <w:p>
+      <w:pPr>
+        <w:pStyle w:val="ListParagraph"/>
+        <w:numPr>
+          <w:ilvl w:val="2"/>
+          <w:numId w:val="2"/>
+        </w:numPr>
+      </w:pPr>
+      <w:r>
+        <w:t>Better chance to tame</w:t>
+      </w:r>
+    </w:p>
+    <w:p>
+      <w:pPr>
+        <w:pStyle w:val="ListParagraph"/>
+        <w:numPr>
+          <w:ilvl w:val="2"/>
+          <w:numId w:val="2"/>
+        </w:numPr>
+      </w:pPr>
+      <w:r>
+        <w:t>Train 2 or more at the same time</w:t>
+      </w:r>
+    </w:p>
+    <w:p>
+      <w:pPr>
+        <w:pStyle w:val="ListParagraph"/>
+        <w:numPr>
+          <w:ilvl w:val="1"/>
+          <w:numId w:val="2"/>
+        </w:numPr>
+      </w:pPr>
+      <w:r>
+        <w:t>Mapping</w:t>
+      </w:r>
+    </w:p>
+    <w:p>
+      <w:pPr>
+        <w:pStyle w:val="ListParagraph"/>
+        <w:numPr>
+          <w:ilvl w:val="2"/>
+          <w:numId w:val="2"/>
+        </w:numPr>
+      </w:pPr>
+      <w:r>
+        <w:t xml:space="preserve">Automap – increase from 1 square to 9 to 25, 49, </w:t>
+      </w:r>
+      <w:r>
+        <w:t>81, 121, etc.</w:t>
+      </w:r>
+    </w:p>
+    <w:p>
+      <w:pPr>
+        <w:pStyle w:val="ListParagraph"/>
+        <w:numPr>
+          <w:ilvl w:val="2"/>
+          <w:numId w:val="2"/>
+        </w:numPr>
+      </w:pPr>
+      <w:r>
+        <w:t>Show traps</w:t>
+      </w:r>
+    </w:p>
+    <w:p>
+      <w:pPr>
+        <w:pStyle w:val="ListParagraph"/>
+        <w:numPr>
+          <w:ilvl w:val="2"/>
+          <w:numId w:val="2"/>
+        </w:numPr>
+      </w:pPr>
+      <w:r>
+        <w:t>Periscope: Lets you look around dark corners when next to them</w:t>
+      </w:r>
       <w:bookmarkStart w:id="0" w:name="_GoBack"/>
       <w:bookmarkEnd w:id="0"/>
     </w:p>
@@ -366,326 +698,6 @@
       <w:pPr>
         <w:pStyle w:val="ListParagraph"/>
         <w:numPr>
-          <w:ilvl w:val="0"/>
-          <w:numId w:val="2"/>
-        </w:numPr>
-      </w:pPr>
-      <w:r>
-        <w:t>“</w:t>
-      </w:r>
-      <w:proofErr w:type="gramStart"/>
-      <w:r>
-        <w:t>clearing</w:t>
-      </w:r>
-      <w:proofErr w:type="gramEnd"/>
-      <w:r>
-        <w:t>” a dungeon, sort of like Act Raiser (maybe just beat a boss? Different criteria for clearing the dungeon)</w:t>
-      </w:r>
-    </w:p>
-    <w:p>
-      <w:pPr>
-        <w:pStyle w:val="ListParagraph"/>
-        <w:numPr>
-          <w:ilvl w:val="0"/>
-          <w:numId w:val="2"/>
-        </w:numPr>
-      </w:pPr>
-      <w:r>
-        <w:t>Sprinting to get around corners and stuff, a sprint power meter</w:t>
-      </w:r>
-    </w:p>
-    <w:p>
-      <w:pPr>
-        <w:pStyle w:val="ListParagraph"/>
-        <w:numPr>
-          <w:ilvl w:val="0"/>
-          <w:numId w:val="2"/>
-        </w:numPr>
-      </w:pPr>
-      <w:r>
-        <w:t>Food/hunger?</w:t>
-      </w:r>
-    </w:p>
-    <w:p>
-      <w:pPr>
-        <w:pStyle w:val="ListParagraph"/>
-        <w:numPr>
-          <w:ilvl w:val="0"/>
-          <w:numId w:val="2"/>
-        </w:numPr>
-      </w:pPr>
-      <w:r>
-        <w:t>Messages window</w:t>
-      </w:r>
-    </w:p>
-    <w:p>
-      <w:pPr>
-        <w:pStyle w:val="ListParagraph"/>
-        <w:numPr>
-          <w:ilvl w:val="0"/>
-          <w:numId w:val="2"/>
-        </w:numPr>
-      </w:pPr>
-      <w:r>
-        <w:t>Attributes system</w:t>
-      </w:r>
-    </w:p>
-    <w:p>
-      <w:pPr>
-        <w:pStyle w:val="ListParagraph"/>
-        <w:numPr>
-          <w:ilvl w:val="1"/>
-          <w:numId w:val="2"/>
-        </w:numPr>
-      </w:pPr>
-      <w:r>
-        <w:t>You “roll” for a character that has various attributes with values between 8 and 15 or something like that, with a max of 25 or such in any given category</w:t>
-      </w:r>
-    </w:p>
-    <w:p>
-      <w:pPr>
-        <w:pStyle w:val="ListParagraph"/>
-        <w:numPr>
-          <w:ilvl w:val="1"/>
-          <w:numId w:val="2"/>
-        </w:numPr>
-      </w:pPr>
-      <w:r>
-        <w:t>Character classes – start out with biases in certain attributes, e.g., a wizard who is wise but not strong, etc. Think of ways that this actually makes a different/fun game experience</w:t>
-      </w:r>
-    </w:p>
-    <w:p>
-      <w:pPr>
-        <w:pStyle w:val="ListParagraph"/>
-        <w:numPr>
-          <w:ilvl w:val="1"/>
-          <w:numId w:val="2"/>
-        </w:numPr>
-      </w:pPr>
-      <w:r>
-        <w:t>Charisma – good with creatures/training</w:t>
-      </w:r>
-    </w:p>
-    <w:p>
-      <w:pPr>
-        <w:pStyle w:val="ListParagraph"/>
-        <w:numPr>
-          <w:ilvl w:val="1"/>
-          <w:numId w:val="2"/>
-        </w:numPr>
-      </w:pPr>
-      <w:r>
-        <w:t>Intelligence – good with research of items/creatures</w:t>
-      </w:r>
-    </w:p>
-    <w:p>
-      <w:pPr>
-        <w:pStyle w:val="ListParagraph"/>
-        <w:numPr>
-          <w:ilvl w:val="1"/>
-          <w:numId w:val="2"/>
-        </w:numPr>
-      </w:pPr>
-      <w:r>
-        <w:t>Strength – can carry more things</w:t>
-      </w:r>
-    </w:p>
-    <w:p>
-      <w:pPr>
-        <w:pStyle w:val="ListParagraph"/>
-        <w:numPr>
-          <w:ilvl w:val="1"/>
-          <w:numId w:val="2"/>
-        </w:numPr>
-      </w:pPr>
-      <w:r>
-        <w:t>Agility or Dexterity – good at defense/avoiding harm</w:t>
-      </w:r>
-    </w:p>
-    <w:p>
-      <w:pPr>
-        <w:pStyle w:val="ListParagraph"/>
-        <w:numPr>
-          <w:ilvl w:val="1"/>
-          <w:numId w:val="2"/>
-        </w:numPr>
-      </w:pPr>
-      <w:r>
-        <w:t>Constitution – faster recovery</w:t>
-      </w:r>
-    </w:p>
-    <w:p>
-      <w:pPr>
-        <w:pStyle w:val="ListParagraph"/>
-        <w:numPr>
-          <w:ilvl w:val="1"/>
-          <w:numId w:val="2"/>
-        </w:numPr>
-      </w:pPr>
-      <w:r>
-        <w:lastRenderedPageBreak/>
-        <w:t>Memory – mapping ability, general spatial awareness, seeing in the dark, etc.</w:t>
-      </w:r>
-    </w:p>
-    <w:p>
-      <w:pPr>
-        <w:pStyle w:val="ListParagraph"/>
-        <w:numPr>
-          <w:ilvl w:val="0"/>
-          <w:numId w:val="2"/>
-        </w:numPr>
-      </w:pPr>
-      <w:r>
-        <w:t>Skill Tree</w:t>
-      </w:r>
-      <w:r>
-        <w:t>: Some skills passive, some active</w:t>
-      </w:r>
-    </w:p>
-    <w:p>
-      <w:pPr>
-        <w:pStyle w:val="ListParagraph"/>
-        <w:numPr>
-          <w:ilvl w:val="1"/>
-          <w:numId w:val="2"/>
-        </w:numPr>
-      </w:pPr>
-      <w:r>
-        <w:t>Trapping:</w:t>
-      </w:r>
-    </w:p>
-    <w:p>
-      <w:pPr>
-        <w:pStyle w:val="ListParagraph"/>
-        <w:numPr>
-          <w:ilvl w:val="2"/>
-          <w:numId w:val="2"/>
-        </w:numPr>
-      </w:pPr>
-      <w:r>
-        <w:t>Snare, a stationary trap – increase number of snares, effectiveness, size of creatures prone, etc.</w:t>
-      </w:r>
-    </w:p>
-    <w:p>
-      <w:pPr>
-        <w:pStyle w:val="ListParagraph"/>
-        <w:numPr>
-          <w:ilvl w:val="2"/>
-          <w:numId w:val="2"/>
-        </w:numPr>
-      </w:pPr>
-      <w:r>
-        <w:t xml:space="preserve">Net, an action trap – throwing distance, success percentage, </w:t>
-      </w:r>
-      <w:proofErr w:type="spellStart"/>
-      <w:r>
-        <w:t>etc</w:t>
-      </w:r>
-      <w:proofErr w:type="spellEnd"/>
-    </w:p>
-    <w:p>
-      <w:pPr>
-        <w:pStyle w:val="ListParagraph"/>
-        <w:numPr>
-          <w:ilvl w:val="1"/>
-          <w:numId w:val="2"/>
-        </w:numPr>
-      </w:pPr>
-      <w:r>
-        <w:t>Training</w:t>
-      </w:r>
-    </w:p>
-    <w:p>
-      <w:pPr>
-        <w:pStyle w:val="ListParagraph"/>
-        <w:numPr>
-          <w:ilvl w:val="2"/>
-          <w:numId w:val="2"/>
-        </w:numPr>
-      </w:pPr>
-      <w:r>
-        <w:t>Train larger beasts</w:t>
-      </w:r>
-    </w:p>
-    <w:p>
-      <w:pPr>
-        <w:pStyle w:val="ListParagraph"/>
-        <w:numPr>
-          <w:ilvl w:val="2"/>
-          <w:numId w:val="2"/>
-        </w:numPr>
-      </w:pPr>
-      <w:r>
-        <w:t>Faster training</w:t>
-      </w:r>
-    </w:p>
-    <w:p>
-      <w:pPr>
-        <w:pStyle w:val="ListParagraph"/>
-        <w:numPr>
-          <w:ilvl w:val="2"/>
-          <w:numId w:val="2"/>
-        </w:numPr>
-      </w:pPr>
-      <w:r>
-        <w:t>Better chance to tame</w:t>
-      </w:r>
-    </w:p>
-    <w:p>
-      <w:pPr>
-        <w:pStyle w:val="ListParagraph"/>
-        <w:numPr>
-          <w:ilvl w:val="2"/>
-          <w:numId w:val="2"/>
-        </w:numPr>
-      </w:pPr>
-      <w:r>
-        <w:t>Train 2 or more at the same time</w:t>
-      </w:r>
-    </w:p>
-    <w:p>
-      <w:pPr>
-        <w:pStyle w:val="ListParagraph"/>
-        <w:numPr>
-          <w:ilvl w:val="1"/>
-          <w:numId w:val="2"/>
-        </w:numPr>
-      </w:pPr>
-      <w:r>
-        <w:t>Mapping</w:t>
-      </w:r>
-    </w:p>
-    <w:p>
-      <w:pPr>
-        <w:pStyle w:val="ListParagraph"/>
-        <w:numPr>
-          <w:ilvl w:val="2"/>
-          <w:numId w:val="2"/>
-        </w:numPr>
-      </w:pPr>
-      <w:r>
-        <w:t xml:space="preserve">Automap – increase from 1 square to 9 to 25, 49, </w:t>
-      </w:r>
-      <w:r>
-        <w:t>81, 121, etc.</w:t>
-      </w:r>
-    </w:p>
-    <w:p>
-      <w:pPr>
-        <w:pStyle w:val="ListParagraph"/>
-        <w:numPr>
-          <w:ilvl w:val="2"/>
-          <w:numId w:val="2"/>
-        </w:numPr>
-      </w:pPr>
-      <w:r>
-        <w:t>Show traps</w:t>
-      </w:r>
-    </w:p>
-    <w:p>
-      <w:pPr>
-        <w:pStyle w:val="ListParagraph"/>
-        <w:numPr>
           <w:ilvl w:val="2"/>
           <w:numId w:val="2"/>
         </w:numPr>
@@ -945,8 +957,365 @@
         </w:numPr>
       </w:pPr>
       <w:r>
-        <w:t>profiles</w:t>
-      </w:r>
+        <w:t>P</w:t>
+      </w:r>
+      <w:r>
+        <w:t>rofiles</w:t>
+      </w:r>
+    </w:p>
+    <w:p>
+      <w:r>
+        <w:t>Lessons learned:</w:t>
+      </w:r>
+    </w:p>
+    <w:p>
+      <w:pPr>
+        <w:pStyle w:val="ListParagraph"/>
+        <w:numPr>
+          <w:ilvl w:val="0"/>
+          <w:numId w:val="5"/>
+        </w:numPr>
+      </w:pPr>
+      <w:r>
+        <w:t xml:space="preserve">You need to use </w:t>
+      </w:r>
+      <w:proofErr w:type="spellStart"/>
+      <w:r>
+        <w:t>beginPath</w:t>
+      </w:r>
+      <w:proofErr w:type="spellEnd"/>
+      <w:r>
+        <w:t xml:space="preserve"> to set the context or you'll keep drawing over yourself, not good!</w:t>
+      </w:r>
+    </w:p>
+    <w:p>
+      <w:pPr>
+        <w:pStyle w:val="ListParagraph"/>
+        <w:numPr>
+          <w:ilvl w:val="0"/>
+          <w:numId w:val="5"/>
+        </w:numPr>
+      </w:pPr>
+      <w:proofErr w:type="gramStart"/>
+      <w:r>
+        <w:lastRenderedPageBreak/>
+        <w:t>save(</w:t>
+      </w:r>
+      <w:proofErr w:type="gramEnd"/>
+      <w:r>
+        <w:t xml:space="preserve">) saves the </w:t>
+      </w:r>
+      <w:r>
+        <w:t>entire state of the canvas</w:t>
+      </w:r>
+      <w:r>
+        <w:t xml:space="preserve"> on to a “state stack”. </w:t>
+      </w:r>
+      <w:proofErr w:type="gramStart"/>
+      <w:r>
+        <w:t>restore(</w:t>
+      </w:r>
+      <w:proofErr w:type="gramEnd"/>
+      <w:r>
+        <w:t xml:space="preserve">)  </w:t>
+      </w:r>
+      <w:r>
+        <w:t>restores the canvas state</w:t>
+      </w:r>
+      <w:r>
+        <w:t>.</w:t>
+      </w:r>
+      <w:r>
+        <w:t xml:space="preserve"> </w:t>
+      </w:r>
+      <w:r>
+        <w:t>Canvas state means drawing settings, as specified here:</w:t>
+      </w:r>
+    </w:p>
+    <w:p>
+      <w:pPr>
+        <w:pStyle w:val="ListParagraph"/>
+        <w:numPr>
+          <w:ilvl w:val="1"/>
+          <w:numId w:val="5"/>
+        </w:numPr>
+      </w:pPr>
+      <w:r>
+        <w:t>The transformations that have been applied</w:t>
+      </w:r>
+    </w:p>
+    <w:p>
+      <w:pPr>
+        <w:pStyle w:val="ListParagraph"/>
+        <w:numPr>
+          <w:ilvl w:val="1"/>
+          <w:numId w:val="5"/>
+        </w:numPr>
+        <w:rPr>
+          <w:rFonts w:ascii="Times New Roman" w:eastAsia="Times New Roman" w:hAnsi="Times New Roman" w:cs="Times New Roman"/>
+          <w:sz w:val="24"/>
+          <w:szCs w:val="24"/>
+        </w:rPr>
+      </w:pPr>
+      <w:r>
+        <w:t>The values of</w:t>
+      </w:r>
+      <w:r>
+        <w:rPr>
+          <w:rFonts w:ascii="Times New Roman" w:eastAsia="Times New Roman" w:hAnsi="Times New Roman" w:cs="Times New Roman"/>
+          <w:sz w:val="24"/>
+          <w:szCs w:val="24"/>
+        </w:rPr>
+        <w:t xml:space="preserve"> </w:t>
+      </w:r>
+      <w:proofErr w:type="spellStart"/>
+      <w:r>
+        <w:rPr>
+          <w:rFonts w:ascii="Courier New" w:eastAsia="Times New Roman" w:hAnsi="Courier New" w:cs="Courier New"/>
+          <w:sz w:val="20"/>
+          <w:szCs w:val="20"/>
+        </w:rPr>
+        <w:t>strokeStyle</w:t>
+      </w:r>
+      <w:proofErr w:type="spellEnd"/>
+      <w:r>
+        <w:rPr>
+          <w:rFonts w:ascii="Times New Roman" w:eastAsia="Times New Roman" w:hAnsi="Times New Roman" w:cs="Times New Roman"/>
+          <w:sz w:val="24"/>
+          <w:szCs w:val="24"/>
+        </w:rPr>
+        <w:t xml:space="preserve">, </w:t>
+      </w:r>
+      <w:proofErr w:type="spellStart"/>
+      <w:r>
+        <w:rPr>
+          <w:rFonts w:ascii="Courier New" w:eastAsia="Times New Roman" w:hAnsi="Courier New" w:cs="Courier New"/>
+          <w:sz w:val="20"/>
+          <w:szCs w:val="20"/>
+        </w:rPr>
+        <w:t>fillStyle</w:t>
+      </w:r>
+      <w:proofErr w:type="spellEnd"/>
+      <w:r>
+        <w:rPr>
+          <w:rFonts w:ascii="Times New Roman" w:eastAsia="Times New Roman" w:hAnsi="Times New Roman" w:cs="Times New Roman"/>
+          <w:sz w:val="24"/>
+          <w:szCs w:val="24"/>
+        </w:rPr>
+        <w:t xml:space="preserve">, </w:t>
+      </w:r>
+      <w:proofErr w:type="spellStart"/>
+      <w:r>
+        <w:rPr>
+          <w:rFonts w:ascii="Courier New" w:eastAsia="Times New Roman" w:hAnsi="Courier New" w:cs="Courier New"/>
+          <w:sz w:val="20"/>
+          <w:szCs w:val="20"/>
+        </w:rPr>
+        <w:t>globalAlpha</w:t>
+      </w:r>
+      <w:proofErr w:type="spellEnd"/>
+      <w:r>
+        <w:rPr>
+          <w:rFonts w:ascii="Times New Roman" w:eastAsia="Times New Roman" w:hAnsi="Times New Roman" w:cs="Times New Roman"/>
+          <w:sz w:val="24"/>
+          <w:szCs w:val="24"/>
+        </w:rPr>
+        <w:t xml:space="preserve">, </w:t>
+      </w:r>
+      <w:proofErr w:type="spellStart"/>
+      <w:r>
+        <w:rPr>
+          <w:rFonts w:ascii="Courier New" w:eastAsia="Times New Roman" w:hAnsi="Courier New" w:cs="Courier New"/>
+          <w:sz w:val="20"/>
+          <w:szCs w:val="20"/>
+        </w:rPr>
+        <w:t>lineWidth</w:t>
+      </w:r>
+      <w:proofErr w:type="spellEnd"/>
+      <w:r>
+        <w:rPr>
+          <w:rFonts w:ascii="Times New Roman" w:eastAsia="Times New Roman" w:hAnsi="Times New Roman" w:cs="Times New Roman"/>
+          <w:sz w:val="24"/>
+          <w:szCs w:val="24"/>
+        </w:rPr>
+        <w:t xml:space="preserve">, </w:t>
+      </w:r>
+      <w:proofErr w:type="spellStart"/>
+      <w:r>
+        <w:rPr>
+          <w:rFonts w:ascii="Courier New" w:eastAsia="Times New Roman" w:hAnsi="Courier New" w:cs="Courier New"/>
+          <w:sz w:val="20"/>
+          <w:szCs w:val="20"/>
+        </w:rPr>
+        <w:t>lineCap</w:t>
+      </w:r>
+      <w:proofErr w:type="spellEnd"/>
+      <w:r>
+        <w:rPr>
+          <w:rFonts w:ascii="Times New Roman" w:eastAsia="Times New Roman" w:hAnsi="Times New Roman" w:cs="Times New Roman"/>
+          <w:sz w:val="24"/>
+          <w:szCs w:val="24"/>
+        </w:rPr>
+        <w:t xml:space="preserve">, </w:t>
+      </w:r>
+      <w:proofErr w:type="spellStart"/>
+      <w:r>
+        <w:rPr>
+          <w:rFonts w:ascii="Courier New" w:eastAsia="Times New Roman" w:hAnsi="Courier New" w:cs="Courier New"/>
+          <w:sz w:val="20"/>
+          <w:szCs w:val="20"/>
+        </w:rPr>
+        <w:t>lineJoin</w:t>
+      </w:r>
+      <w:proofErr w:type="spellEnd"/>
+      <w:r>
+        <w:rPr>
+          <w:rFonts w:ascii="Times New Roman" w:eastAsia="Times New Roman" w:hAnsi="Times New Roman" w:cs="Times New Roman"/>
+          <w:sz w:val="24"/>
+          <w:szCs w:val="24"/>
+        </w:rPr>
+        <w:t xml:space="preserve">, </w:t>
+      </w:r>
+      <w:proofErr w:type="spellStart"/>
+      <w:r>
+        <w:rPr>
+          <w:rFonts w:ascii="Courier New" w:eastAsia="Times New Roman" w:hAnsi="Courier New" w:cs="Courier New"/>
+          <w:sz w:val="20"/>
+          <w:szCs w:val="20"/>
+        </w:rPr>
+        <w:t>miterLimit</w:t>
+      </w:r>
+      <w:proofErr w:type="spellEnd"/>
+      <w:r>
+        <w:rPr>
+          <w:rFonts w:ascii="Times New Roman" w:eastAsia="Times New Roman" w:hAnsi="Times New Roman" w:cs="Times New Roman"/>
+          <w:sz w:val="24"/>
+          <w:szCs w:val="24"/>
+        </w:rPr>
+        <w:t xml:space="preserve">, </w:t>
+      </w:r>
+      <w:proofErr w:type="spellStart"/>
+      <w:r>
+        <w:rPr>
+          <w:rFonts w:ascii="Courier New" w:eastAsia="Times New Roman" w:hAnsi="Courier New" w:cs="Courier New"/>
+          <w:sz w:val="20"/>
+          <w:szCs w:val="20"/>
+        </w:rPr>
+        <w:t>shadowOffsetX</w:t>
+      </w:r>
+      <w:proofErr w:type="spellEnd"/>
+      <w:r>
+        <w:rPr>
+          <w:rFonts w:ascii="Times New Roman" w:eastAsia="Times New Roman" w:hAnsi="Times New Roman" w:cs="Times New Roman"/>
+          <w:sz w:val="24"/>
+          <w:szCs w:val="24"/>
+        </w:rPr>
+        <w:t xml:space="preserve">, </w:t>
+      </w:r>
+      <w:proofErr w:type="spellStart"/>
+      <w:r>
+        <w:rPr>
+          <w:rFonts w:ascii="Courier New" w:eastAsia="Times New Roman" w:hAnsi="Courier New" w:cs="Courier New"/>
+          <w:sz w:val="20"/>
+          <w:szCs w:val="20"/>
+        </w:rPr>
+        <w:t>shadowOffsetY</w:t>
+      </w:r>
+      <w:proofErr w:type="spellEnd"/>
+      <w:r>
+        <w:rPr>
+          <w:rFonts w:ascii="Times New Roman" w:eastAsia="Times New Roman" w:hAnsi="Times New Roman" w:cs="Times New Roman"/>
+          <w:sz w:val="24"/>
+          <w:szCs w:val="24"/>
+        </w:rPr>
+        <w:t xml:space="preserve">, </w:t>
+      </w:r>
+      <w:proofErr w:type="spellStart"/>
+      <w:r>
+        <w:rPr>
+          <w:rFonts w:ascii="Courier New" w:eastAsia="Times New Roman" w:hAnsi="Courier New" w:cs="Courier New"/>
+          <w:sz w:val="20"/>
+          <w:szCs w:val="20"/>
+        </w:rPr>
+        <w:t>shadowBlur</w:t>
+      </w:r>
+      <w:proofErr w:type="spellEnd"/>
+      <w:r>
+        <w:rPr>
+          <w:rFonts w:ascii="Times New Roman" w:eastAsia="Times New Roman" w:hAnsi="Times New Roman" w:cs="Times New Roman"/>
+          <w:sz w:val="24"/>
+          <w:szCs w:val="24"/>
+        </w:rPr>
+        <w:t xml:space="preserve">, </w:t>
+      </w:r>
+      <w:proofErr w:type="spellStart"/>
+      <w:r>
+        <w:rPr>
+          <w:rFonts w:ascii="Courier New" w:eastAsia="Times New Roman" w:hAnsi="Courier New" w:cs="Courier New"/>
+          <w:sz w:val="20"/>
+          <w:szCs w:val="20"/>
+        </w:rPr>
+        <w:t>shadowColor</w:t>
+      </w:r>
+      <w:proofErr w:type="spellEnd"/>
+      <w:r>
+        <w:rPr>
+          <w:rFonts w:ascii="Times New Roman" w:eastAsia="Times New Roman" w:hAnsi="Times New Roman" w:cs="Times New Roman"/>
+          <w:sz w:val="24"/>
+          <w:szCs w:val="24"/>
+        </w:rPr>
+        <w:t xml:space="preserve">, </w:t>
+      </w:r>
+      <w:proofErr w:type="spellStart"/>
+      <w:r>
+        <w:rPr>
+          <w:rFonts w:ascii="Courier New" w:eastAsia="Times New Roman" w:hAnsi="Courier New" w:cs="Courier New"/>
+          <w:sz w:val="20"/>
+          <w:szCs w:val="20"/>
+        </w:rPr>
+        <w:t>globalCompositeOperation</w:t>
+      </w:r>
+      <w:proofErr w:type="spellEnd"/>
+      <w:r>
+        <w:rPr>
+          <w:rFonts w:ascii="Times New Roman" w:eastAsia="Times New Roman" w:hAnsi="Times New Roman" w:cs="Times New Roman"/>
+          <w:sz w:val="24"/>
+          <w:szCs w:val="24"/>
+        </w:rPr>
+        <w:t xml:space="preserve"> </w:t>
+      </w:r>
+      <w:r>
+        <w:t>properties</w:t>
+      </w:r>
+      <w:r>
+        <w:rPr>
+          <w:rFonts w:ascii="Times New Roman" w:eastAsia="Times New Roman" w:hAnsi="Times New Roman" w:cs="Times New Roman"/>
+          <w:sz w:val="24"/>
+          <w:szCs w:val="24"/>
+        </w:rPr>
+        <w:t>.</w:t>
+      </w:r>
+    </w:p>
+    <w:p>
+      <w:pPr>
+        <w:pStyle w:val="ListParagraph"/>
+        <w:numPr>
+          <w:ilvl w:val="1"/>
+          <w:numId w:val="5"/>
+        </w:numPr>
+      </w:pPr>
+      <w:r>
+        <w:t>The current clipping path, which we'll see in the next section.</w:t>
+      </w:r>
+    </w:p>
+    <w:p>
+      <w:pPr>
+        <w:pStyle w:val="ListParagraph"/>
+        <w:numPr>
+          <w:ilvl w:val="0"/>
+          <w:numId w:val="5"/>
+        </w:numPr>
+      </w:pPr>
     </w:p>
     <w:sectPr>
       <w:pgSz w:w="12240" w:h="15840"/>
@@ -1074,6 +1443,381 @@
     </w:lvl>
   </w:abstractNum>
   <w:abstractNum w:abstractNumId="1">
+    <w:nsid w:val="207D007A"/>
+    <w:multiLevelType w:val="hybridMultilevel"/>
+    <w:tmpl w:val="D94A8AF8"/>
+    <w:lvl w:ilvl="0" w:tplc="04090001">
+      <w:start w:val="1"/>
+      <w:numFmt w:val="bullet"/>
+      <w:lvlText w:val=""/>
+      <w:lvlJc w:val="left"/>
+      <w:pPr>
+        <w:ind w:left="720" w:hanging="360"/>
+      </w:pPr>
+      <w:rPr>
+        <w:rFonts w:ascii="Symbol" w:hAnsi="Symbol" w:hint="default"/>
+      </w:rPr>
+    </w:lvl>
+    <w:lvl w:ilvl="1" w:tplc="04090003" w:tentative="1">
+      <w:start w:val="1"/>
+      <w:numFmt w:val="bullet"/>
+      <w:lvlText w:val="o"/>
+      <w:lvlJc w:val="left"/>
+      <w:pPr>
+        <w:ind w:left="1440" w:hanging="360"/>
+      </w:pPr>
+      <w:rPr>
+        <w:rFonts w:ascii="Courier New" w:hAnsi="Courier New" w:cs="Courier New" w:hint="default"/>
+      </w:rPr>
+    </w:lvl>
+    <w:lvl w:ilvl="2" w:tplc="04090005" w:tentative="1">
+      <w:start w:val="1"/>
+      <w:numFmt w:val="bullet"/>
+      <w:lvlText w:val=""/>
+      <w:lvlJc w:val="left"/>
+      <w:pPr>
+        <w:ind w:left="2160" w:hanging="360"/>
+      </w:pPr>
+      <w:rPr>
+        <w:rFonts w:ascii="Wingdings" w:hAnsi="Wingdings" w:hint="default"/>
+      </w:rPr>
+    </w:lvl>
+    <w:lvl w:ilvl="3" w:tplc="04090001" w:tentative="1">
+      <w:start w:val="1"/>
+      <w:numFmt w:val="bullet"/>
+      <w:lvlText w:val=""/>
+      <w:lvlJc w:val="left"/>
+      <w:pPr>
+        <w:ind w:left="2880" w:hanging="360"/>
+      </w:pPr>
+      <w:rPr>
+        <w:rFonts w:ascii="Symbol" w:hAnsi="Symbol" w:hint="default"/>
+      </w:rPr>
+    </w:lvl>
+    <w:lvl w:ilvl="4" w:tplc="04090003" w:tentative="1">
+      <w:start w:val="1"/>
+      <w:numFmt w:val="bullet"/>
+      <w:lvlText w:val="o"/>
+      <w:lvlJc w:val="left"/>
+      <w:pPr>
+        <w:ind w:left="3600" w:hanging="360"/>
+      </w:pPr>
+      <w:rPr>
+        <w:rFonts w:ascii="Courier New" w:hAnsi="Courier New" w:cs="Courier New" w:hint="default"/>
+      </w:rPr>
+    </w:lvl>
+    <w:lvl w:ilvl="5" w:tplc="04090005" w:tentative="1">
+      <w:start w:val="1"/>
+      <w:numFmt w:val="bullet"/>
+      <w:lvlText w:val=""/>
+      <w:lvlJc w:val="left"/>
+      <w:pPr>
+        <w:ind w:left="4320" w:hanging="360"/>
+      </w:pPr>
+      <w:rPr>
+        <w:rFonts w:ascii="Wingdings" w:hAnsi="Wingdings" w:hint="default"/>
+      </w:rPr>
+    </w:lvl>
+    <w:lvl w:ilvl="6" w:tplc="04090001" w:tentative="1">
+      <w:start w:val="1"/>
+      <w:numFmt w:val="bullet"/>
+      <w:lvlText w:val=""/>
+      <w:lvlJc w:val="left"/>
+      <w:pPr>
+        <w:ind w:left="5040" w:hanging="360"/>
+      </w:pPr>
+      <w:rPr>
+        <w:rFonts w:ascii="Symbol" w:hAnsi="Symbol" w:hint="default"/>
+      </w:rPr>
+    </w:lvl>
+    <w:lvl w:ilvl="7" w:tplc="04090003" w:tentative="1">
+      <w:start w:val="1"/>
+      <w:numFmt w:val="bullet"/>
+      <w:lvlText w:val="o"/>
+      <w:lvlJc w:val="left"/>
+      <w:pPr>
+        <w:ind w:left="5760" w:hanging="360"/>
+      </w:pPr>
+      <w:rPr>
+        <w:rFonts w:ascii="Courier New" w:hAnsi="Courier New" w:cs="Courier New" w:hint="default"/>
+      </w:rPr>
+    </w:lvl>
+    <w:lvl w:ilvl="8" w:tplc="04090005" w:tentative="1">
+      <w:start w:val="1"/>
+      <w:numFmt w:val="bullet"/>
+      <w:lvlText w:val=""/>
+      <w:lvlJc w:val="left"/>
+      <w:pPr>
+        <w:ind w:left="6480" w:hanging="360"/>
+      </w:pPr>
+      <w:rPr>
+        <w:rFonts w:ascii="Wingdings" w:hAnsi="Wingdings" w:hint="default"/>
+      </w:rPr>
+    </w:lvl>
+  </w:abstractNum>
+  <w:abstractNum w:abstractNumId="2">
+    <w:nsid w:val="271458A5"/>
+    <w:multiLevelType w:val="multilevel"/>
+    <w:tmpl w:val="E23E0EA8"/>
+    <w:lvl w:ilvl="0">
+      <w:start w:val="1"/>
+      <w:numFmt w:val="bullet"/>
+      <w:lvlText w:val=""/>
+      <w:lvlJc w:val="left"/>
+      <w:pPr>
+        <w:tabs>
+          <w:tab w:val="num" w:pos="720"/>
+        </w:tabs>
+        <w:ind w:left="720" w:hanging="360"/>
+      </w:pPr>
+      <w:rPr>
+        <w:rFonts w:ascii="Symbol" w:hAnsi="Symbol" w:hint="default"/>
+        <w:sz w:val="20"/>
+      </w:rPr>
+    </w:lvl>
+    <w:lvl w:ilvl="1" w:tentative="1">
+      <w:start w:val="1"/>
+      <w:numFmt w:val="bullet"/>
+      <w:lvlText w:val="o"/>
+      <w:lvlJc w:val="left"/>
+      <w:pPr>
+        <w:tabs>
+          <w:tab w:val="num" w:pos="1440"/>
+        </w:tabs>
+        <w:ind w:left="1440" w:hanging="360"/>
+      </w:pPr>
+      <w:rPr>
+        <w:rFonts w:ascii="Courier New" w:hAnsi="Courier New" w:hint="default"/>
+        <w:sz w:val="20"/>
+      </w:rPr>
+    </w:lvl>
+    <w:lvl w:ilvl="2" w:tentative="1">
+      <w:start w:val="1"/>
+      <w:numFmt w:val="bullet"/>
+      <w:lvlText w:val=""/>
+      <w:lvlJc w:val="left"/>
+      <w:pPr>
+        <w:tabs>
+          <w:tab w:val="num" w:pos="2160"/>
+        </w:tabs>
+        <w:ind w:left="2160" w:hanging="360"/>
+      </w:pPr>
+      <w:rPr>
+        <w:rFonts w:ascii="Wingdings" w:hAnsi="Wingdings" w:hint="default"/>
+        <w:sz w:val="20"/>
+      </w:rPr>
+    </w:lvl>
+    <w:lvl w:ilvl="3" w:tentative="1">
+      <w:start w:val="1"/>
+      <w:numFmt w:val="bullet"/>
+      <w:lvlText w:val=""/>
+      <w:lvlJc w:val="left"/>
+      <w:pPr>
+        <w:tabs>
+          <w:tab w:val="num" w:pos="2880"/>
+        </w:tabs>
+        <w:ind w:left="2880" w:hanging="360"/>
+      </w:pPr>
+      <w:rPr>
+        <w:rFonts w:ascii="Wingdings" w:hAnsi="Wingdings" w:hint="default"/>
+        <w:sz w:val="20"/>
+      </w:rPr>
+    </w:lvl>
+    <w:lvl w:ilvl="4" w:tentative="1">
+      <w:start w:val="1"/>
+      <w:numFmt w:val="bullet"/>
+      <w:lvlText w:val=""/>
+      <w:lvlJc w:val="left"/>
+      <w:pPr>
+        <w:tabs>
+          <w:tab w:val="num" w:pos="3600"/>
+        </w:tabs>
+        <w:ind w:left="3600" w:hanging="360"/>
+      </w:pPr>
+      <w:rPr>
+        <w:rFonts w:ascii="Wingdings" w:hAnsi="Wingdings" w:hint="default"/>
+        <w:sz w:val="20"/>
+      </w:rPr>
+    </w:lvl>
+    <w:lvl w:ilvl="5" w:tentative="1">
+      <w:start w:val="1"/>
+      <w:numFmt w:val="bullet"/>
+      <w:lvlText w:val=""/>
+      <w:lvlJc w:val="left"/>
+      <w:pPr>
+        <w:tabs>
+          <w:tab w:val="num" w:pos="4320"/>
+        </w:tabs>
+        <w:ind w:left="4320" w:hanging="360"/>
+      </w:pPr>
+      <w:rPr>
+        <w:rFonts w:ascii="Wingdings" w:hAnsi="Wingdings" w:hint="default"/>
+        <w:sz w:val="20"/>
+      </w:rPr>
+    </w:lvl>
+    <w:lvl w:ilvl="6" w:tentative="1">
+      <w:start w:val="1"/>
+      <w:numFmt w:val="bullet"/>
+      <w:lvlText w:val=""/>
+      <w:lvlJc w:val="left"/>
+      <w:pPr>
+        <w:tabs>
+          <w:tab w:val="num" w:pos="5040"/>
+        </w:tabs>
+        <w:ind w:left="5040" w:hanging="360"/>
+      </w:pPr>
+      <w:rPr>
+        <w:rFonts w:ascii="Wingdings" w:hAnsi="Wingdings" w:hint="default"/>
+        <w:sz w:val="20"/>
+      </w:rPr>
+    </w:lvl>
+    <w:lvl w:ilvl="7" w:tentative="1">
+      <w:start w:val="1"/>
+      <w:numFmt w:val="bullet"/>
+      <w:lvlText w:val=""/>
+      <w:lvlJc w:val="left"/>
+      <w:pPr>
+        <w:tabs>
+          <w:tab w:val="num" w:pos="5760"/>
+        </w:tabs>
+        <w:ind w:left="5760" w:hanging="360"/>
+      </w:pPr>
+      <w:rPr>
+        <w:rFonts w:ascii="Wingdings" w:hAnsi="Wingdings" w:hint="default"/>
+        <w:sz w:val="20"/>
+      </w:rPr>
+    </w:lvl>
+    <w:lvl w:ilvl="8" w:tentative="1">
+      <w:start w:val="1"/>
+      <w:numFmt w:val="bullet"/>
+      <w:lvlText w:val=""/>
+      <w:lvlJc w:val="left"/>
+      <w:pPr>
+        <w:tabs>
+          <w:tab w:val="num" w:pos="6480"/>
+        </w:tabs>
+        <w:ind w:left="6480" w:hanging="360"/>
+      </w:pPr>
+      <w:rPr>
+        <w:rFonts w:ascii="Wingdings" w:hAnsi="Wingdings" w:hint="default"/>
+        <w:sz w:val="20"/>
+      </w:rPr>
+    </w:lvl>
+  </w:abstractNum>
+  <w:abstractNum w:abstractNumId="3">
+    <w:nsid w:val="3B22343F"/>
+    <w:multiLevelType w:val="hybridMultilevel"/>
+    <w:tmpl w:val="21FE58C4"/>
+    <w:lvl w:ilvl="0" w:tplc="04090001">
+      <w:start w:val="1"/>
+      <w:numFmt w:val="bullet"/>
+      <w:lvlText w:val=""/>
+      <w:lvlJc w:val="left"/>
+      <w:pPr>
+        <w:ind w:left="720" w:hanging="360"/>
+      </w:pPr>
+      <w:rPr>
+        <w:rFonts w:ascii="Symbol" w:hAnsi="Symbol" w:hint="default"/>
+      </w:rPr>
+    </w:lvl>
+    <w:lvl w:ilvl="1" w:tplc="04090003">
+      <w:start w:val="1"/>
+      <w:numFmt w:val="bullet"/>
+      <w:lvlText w:val="o"/>
+      <w:lvlJc w:val="left"/>
+      <w:pPr>
+        <w:ind w:left="1440" w:hanging="360"/>
+      </w:pPr>
+      <w:rPr>
+        <w:rFonts w:ascii="Courier New" w:hAnsi="Courier New" w:cs="Courier New" w:hint="default"/>
+      </w:rPr>
+    </w:lvl>
+    <w:lvl w:ilvl="2" w:tplc="04090005" w:tentative="1">
+      <w:start w:val="1"/>
+      <w:numFmt w:val="bullet"/>
+      <w:lvlText w:val=""/>
+      <w:lvlJc w:val="left"/>
+      <w:pPr>
+        <w:ind w:left="2160" w:hanging="360"/>
+      </w:pPr>
+      <w:rPr>
+        <w:rFonts w:ascii="Wingdings" w:hAnsi="Wingdings" w:hint="default"/>
+      </w:rPr>
+    </w:lvl>
+    <w:lvl w:ilvl="3" w:tplc="04090001" w:tentative="1">
+      <w:start w:val="1"/>
+      <w:numFmt w:val="bullet"/>
+      <w:lvlText w:val=""/>
+      <w:lvlJc w:val="left"/>
+      <w:pPr>
+        <w:ind w:left="2880" w:hanging="360"/>
+      </w:pPr>
+      <w:rPr>
+        <w:rFonts w:ascii="Symbol" w:hAnsi="Symbol" w:hint="default"/>
+      </w:rPr>
+    </w:lvl>
+    <w:lvl w:ilvl="4" w:tplc="04090003" w:tentative="1">
+      <w:start w:val="1"/>
+      <w:numFmt w:val="bullet"/>
+      <w:lvlText w:val="o"/>
+      <w:lvlJc w:val="left"/>
+      <w:pPr>
+        <w:ind w:left="3600" w:hanging="360"/>
+      </w:pPr>
+      <w:rPr>
+        <w:rFonts w:ascii="Courier New" w:hAnsi="Courier New" w:cs="Courier New" w:hint="default"/>
+      </w:rPr>
+    </w:lvl>
+    <w:lvl w:ilvl="5" w:tplc="04090005" w:tentative="1">
+      <w:start w:val="1"/>
+      <w:numFmt w:val="bullet"/>
+      <w:lvlText w:val=""/>
+      <w:lvlJc w:val="left"/>
+      <w:pPr>
+        <w:ind w:left="4320" w:hanging="360"/>
+      </w:pPr>
+      <w:rPr>
+        <w:rFonts w:ascii="Wingdings" w:hAnsi="Wingdings" w:hint="default"/>
+      </w:rPr>
+    </w:lvl>
+    <w:lvl w:ilvl="6" w:tplc="04090001" w:tentative="1">
+      <w:start w:val="1"/>
+      <w:numFmt w:val="bullet"/>
+      <w:lvlText w:val=""/>
+      <w:lvlJc w:val="left"/>
+      <w:pPr>
+        <w:ind w:left="5040" w:hanging="360"/>
+      </w:pPr>
+      <w:rPr>
+        <w:rFonts w:ascii="Symbol" w:hAnsi="Symbol" w:hint="default"/>
+      </w:rPr>
+    </w:lvl>
+    <w:lvl w:ilvl="7" w:tplc="04090003" w:tentative="1">
+      <w:start w:val="1"/>
+      <w:numFmt w:val="bullet"/>
+      <w:lvlText w:val="o"/>
+      <w:lvlJc w:val="left"/>
+      <w:pPr>
+        <w:ind w:left="5760" w:hanging="360"/>
+      </w:pPr>
+      <w:rPr>
+        <w:rFonts w:ascii="Courier New" w:hAnsi="Courier New" w:cs="Courier New" w:hint="default"/>
+      </w:rPr>
+    </w:lvl>
+    <w:lvl w:ilvl="8" w:tplc="04090005" w:tentative="1">
+      <w:start w:val="1"/>
+      <w:numFmt w:val="bullet"/>
+      <w:lvlText w:val=""/>
+      <w:lvlJc w:val="left"/>
+      <w:pPr>
+        <w:ind w:left="6480" w:hanging="360"/>
+      </w:pPr>
+      <w:rPr>
+        <w:rFonts w:ascii="Wingdings" w:hAnsi="Wingdings" w:hint="default"/>
+      </w:rPr>
+    </w:lvl>
+  </w:abstractNum>
+  <w:abstractNum w:abstractNumId="4">
     <w:nsid w:val="53CF7790"/>
     <w:multiLevelType w:val="hybridMultilevel"/>
     <w:tmpl w:val="291678BE"/>
@@ -1186,7 +1930,7 @@
       </w:rPr>
     </w:lvl>
   </w:abstractNum>
-  <w:abstractNum w:abstractNumId="2">
+  <w:abstractNum w:abstractNumId="5">
     <w:nsid w:val="59D34954"/>
     <w:multiLevelType w:val="hybridMultilevel"/>
     <w:tmpl w:val="ACEA319A"/>
@@ -1303,10 +2047,19 @@
     <w:abstractNumId w:val="0"/>
   </w:num>
   <w:num w:numId="2">
-    <w:abstractNumId w:val="2"/>
+    <w:abstractNumId w:val="5"/>
   </w:num>
   <w:num w:numId="3">
+    <w:abstractNumId w:val="4"/>
+  </w:num>
+  <w:num w:numId="4">
     <w:abstractNumId w:val="1"/>
+  </w:num>
+  <w:num w:numId="5">
+    <w:abstractNumId w:val="3"/>
+  </w:num>
+  <w:num w:numId="6">
+    <w:abstractNumId w:val="2"/>
   </w:num>
 </w:numbering>
 </file>
@@ -1509,6 +2262,19 @@
       <w:contextualSpacing/>
     </w:pPr>
   </w:style>
+  <w:style w:type="character" w:styleId="HTMLCode">
+    <w:name w:val="HTML Code"/>
+    <w:basedOn w:val="DefaultParagraphFont"/>
+    <w:uiPriority w:val="99"/>
+    <w:semiHidden/>
+    <w:unhideWhenUsed/>
+    <w:rsid w:val="00940B9F"/>
+    <w:rPr>
+      <w:rFonts w:ascii="Courier New" w:eastAsia="Times New Roman" w:hAnsi="Courier New" w:cs="Courier New"/>
+      <w:sz w:val="20"/>
+      <w:szCs w:val="20"/>
+    </w:rPr>
+  </w:style>
 </w:styles>
 </file>
 
@@ -1709,6 +2475,19 @@
       <w:ind w:left="720"/>
       <w:contextualSpacing/>
     </w:pPr>
+  </w:style>
+  <w:style w:type="character" w:styleId="HTMLCode">
+    <w:name w:val="HTML Code"/>
+    <w:basedOn w:val="DefaultParagraphFont"/>
+    <w:uiPriority w:val="99"/>
+    <w:semiHidden/>
+    <w:unhideWhenUsed/>
+    <w:rsid w:val="00940B9F"/>
+    <w:rPr>
+      <w:rFonts w:ascii="Courier New" w:eastAsia="Times New Roman" w:hAnsi="Courier New" w:cs="Courier New"/>
+      <w:sz w:val="20"/>
+      <w:szCs w:val="20"/>
+    </w:rPr>
   </w:style>
 </w:styles>
 </file>

</xml_diff>

<commit_message>
Added a button sprite png, drawing them to page.
</commit_message>
<xml_diff>
--- a/dod.docx
+++ b/dod.docx
@@ -691,277 +691,289 @@
       <w:r>
         <w:t>Periscope: Lets you look around dark corners when next to them</w:t>
       </w:r>
+    </w:p>
+    <w:p>
+      <w:pPr>
+        <w:pStyle w:val="ListParagraph"/>
+        <w:numPr>
+          <w:ilvl w:val="2"/>
+          <w:numId w:val="2"/>
+        </w:numPr>
+      </w:pPr>
+      <w:r>
+        <w:t>Compass? (What would it do?)</w:t>
+      </w:r>
+    </w:p>
+    <w:p>
+      <w:pPr>
+        <w:pStyle w:val="ListParagraph"/>
+        <w:numPr>
+          <w:ilvl w:val="2"/>
+          <w:numId w:val="2"/>
+        </w:numPr>
+      </w:pPr>
+      <w:r>
+        <w:t>Eidetic memory (remember w</w:t>
+      </w:r>
+      <w:r>
+        <w:t>h</w:t>
+      </w:r>
+      <w:r>
+        <w:t>ere items/creatures are)</w:t>
+      </w:r>
+    </w:p>
+    <w:p>
+      <w:pPr>
+        <w:pStyle w:val="ListParagraph"/>
+        <w:numPr>
+          <w:ilvl w:val="2"/>
+          <w:numId w:val="2"/>
+        </w:numPr>
+      </w:pPr>
+      <w:r>
+        <w:t>Spatial awareness – sort of a magic-mapping skill</w:t>
+      </w:r>
+    </w:p>
+    <w:p>
+      <w:pPr>
+        <w:pStyle w:val="ListParagraph"/>
+        <w:numPr>
+          <w:ilvl w:val="2"/>
+          <w:numId w:val="2"/>
+        </w:numPr>
+      </w:pPr>
+      <w:r>
+        <w:t>See in the dark?</w:t>
+      </w:r>
+    </w:p>
+    <w:p>
+      <w:pPr>
+        <w:pStyle w:val="ListParagraph"/>
+        <w:numPr>
+          <w:ilvl w:val="1"/>
+          <w:numId w:val="2"/>
+        </w:numPr>
+      </w:pPr>
+      <w:r>
+        <w:t>Strength</w:t>
+      </w:r>
+    </w:p>
+    <w:p>
+      <w:pPr>
+        <w:pStyle w:val="ListParagraph"/>
+        <w:numPr>
+          <w:ilvl w:val="2"/>
+          <w:numId w:val="2"/>
+        </w:numPr>
+      </w:pPr>
+      <w:r>
+        <w:t>Carry more items</w:t>
+      </w:r>
+    </w:p>
+    <w:p>
+      <w:pPr>
+        <w:pStyle w:val="ListParagraph"/>
+        <w:numPr>
+          <w:ilvl w:val="2"/>
+          <w:numId w:val="2"/>
+        </w:numPr>
+      </w:pPr>
+      <w:r>
+        <w:t>Better hitting % and damage</w:t>
+      </w:r>
+    </w:p>
+    <w:p>
+      <w:pPr>
+        <w:pStyle w:val="ListParagraph"/>
+        <w:numPr>
+          <w:ilvl w:val="2"/>
+          <w:numId w:val="2"/>
+        </w:numPr>
+      </w:pPr>
+      <w:r>
+        <w:t>Better balance, less unlucky trips (combine with dexterity?)</w:t>
+      </w:r>
+    </w:p>
+    <w:p>
+      <w:pPr>
+        <w:pStyle w:val="ListParagraph"/>
+        <w:numPr>
+          <w:ilvl w:val="1"/>
+          <w:numId w:val="2"/>
+        </w:numPr>
+      </w:pPr>
+      <w:r>
+        <w:t>Dexterity</w:t>
+      </w:r>
+    </w:p>
+    <w:p>
+      <w:pPr>
+        <w:pStyle w:val="ListParagraph"/>
+        <w:numPr>
+          <w:ilvl w:val="2"/>
+          <w:numId w:val="2"/>
+        </w:numPr>
+      </w:pPr>
+      <w:r>
+        <w:t>Avoid damage</w:t>
+      </w:r>
+    </w:p>
+    <w:p>
+      <w:pPr>
+        <w:pStyle w:val="ListParagraph"/>
+        <w:numPr>
+          <w:ilvl w:val="1"/>
+          <w:numId w:val="2"/>
+        </w:numPr>
+      </w:pPr>
+      <w:r>
+        <w:t>Intelligence</w:t>
+      </w:r>
+    </w:p>
+    <w:p>
+      <w:pPr>
+        <w:pStyle w:val="ListParagraph"/>
+        <w:numPr>
+          <w:ilvl w:val="2"/>
+          <w:numId w:val="2"/>
+        </w:numPr>
+      </w:pPr>
+      <w:r>
+        <w:t>Better research</w:t>
+      </w:r>
+    </w:p>
+    <w:p>
+      <w:pPr>
+        <w:pStyle w:val="ListParagraph"/>
+        <w:numPr>
+          <w:ilvl w:val="2"/>
+          <w:numId w:val="2"/>
+        </w:numPr>
+      </w:pPr>
+      <w:r>
+        <w:t>Able to research more things</w:t>
+      </w:r>
+    </w:p>
+    <w:p>
+      <w:pPr>
+        <w:pStyle w:val="ListParagraph"/>
+        <w:numPr>
+          <w:ilvl w:val="1"/>
+          <w:numId w:val="2"/>
+        </w:numPr>
+      </w:pPr>
+      <w:r>
+        <w:t>Crafting?</w:t>
+      </w:r>
+    </w:p>
+    <w:p>
+      <w:pPr>
+        <w:pStyle w:val="ListParagraph"/>
+        <w:numPr>
+          <w:ilvl w:val="2"/>
+          <w:numId w:val="2"/>
+        </w:numPr>
+      </w:pPr>
+      <w:r>
+        <w:t>Something?</w:t>
+      </w:r>
+    </w:p>
+    <w:p>
+      <w:pPr>
+        <w:pStyle w:val="ListParagraph"/>
+        <w:numPr>
+          <w:ilvl w:val="1"/>
+          <w:numId w:val="2"/>
+        </w:numPr>
+      </w:pPr>
+    </w:p>
+    <w:p>
+      <w:proofErr w:type="spellStart"/>
+      <w:r>
+        <w:t>Todo</w:t>
+      </w:r>
+      <w:proofErr w:type="spellEnd"/>
+      <w:r>
+        <w:t xml:space="preserve"> items:</w:t>
+      </w:r>
+    </w:p>
+    <w:p>
+      <w:pPr>
+        <w:pStyle w:val="ListParagraph"/>
+        <w:numPr>
+          <w:ilvl w:val="0"/>
+          <w:numId w:val="3"/>
+        </w:numPr>
+      </w:pPr>
+      <w:r>
+        <w:t>Opening</w:t>
+      </w:r>
+      <w:r>
+        <w:t xml:space="preserve"> – splash screen or something like that</w:t>
+      </w:r>
+    </w:p>
+    <w:p>
+      <w:pPr>
+        <w:pStyle w:val="ListParagraph"/>
+        <w:numPr>
+          <w:ilvl w:val="0"/>
+          <w:numId w:val="3"/>
+        </w:numPr>
+      </w:pPr>
+      <w:proofErr w:type="spellStart"/>
+      <w:r>
+        <w:t>Modernizr</w:t>
+      </w:r>
+      <w:proofErr w:type="spellEnd"/>
+      <w:r>
+        <w:t xml:space="preserve"> check</w:t>
+      </w:r>
+    </w:p>
+    <w:p>
+      <w:pPr>
+        <w:pStyle w:val="ListParagraph"/>
+        <w:numPr>
+          <w:ilvl w:val="1"/>
+          <w:numId w:val="3"/>
+        </w:numPr>
+      </w:pPr>
+      <w:proofErr w:type="spellStart"/>
+      <w:r>
+        <w:t>L</w:t>
+      </w:r>
+      <w:r>
+        <w:t>ocalstorage</w:t>
+      </w:r>
+      <w:proofErr w:type="spellEnd"/>
+    </w:p>
+    <w:p>
+      <w:pPr>
+        <w:pStyle w:val="ListParagraph"/>
+        <w:numPr>
+          <w:ilvl w:val="0"/>
+          <w:numId w:val="3"/>
+        </w:numPr>
+      </w:pPr>
+      <w:r>
+        <w:t>P</w:t>
+      </w:r>
+      <w:r>
+        <w:t>rofiles</w:t>
+      </w:r>
+    </w:p>
+    <w:p>
+      <w:pPr>
+        <w:pStyle w:val="ListParagraph"/>
+        <w:numPr>
+          <w:ilvl w:val="0"/>
+          <w:numId w:val="3"/>
+        </w:numPr>
+      </w:pPr>
+      <w:r>
+        <w:t>Learn up on kinetic.js, that looks like the way to go as far as interactivity with canvas</w:t>
+      </w:r>
       <w:bookmarkStart w:id="0" w:name="_GoBack"/>
       <w:bookmarkEnd w:id="0"/>
-    </w:p>
-    <w:p>
-      <w:pPr>
-        <w:pStyle w:val="ListParagraph"/>
-        <w:numPr>
-          <w:ilvl w:val="2"/>
-          <w:numId w:val="2"/>
-        </w:numPr>
-      </w:pPr>
-      <w:r>
-        <w:t>Compass? (What would it do?)</w:t>
-      </w:r>
-    </w:p>
-    <w:p>
-      <w:pPr>
-        <w:pStyle w:val="ListParagraph"/>
-        <w:numPr>
-          <w:ilvl w:val="2"/>
-          <w:numId w:val="2"/>
-        </w:numPr>
-      </w:pPr>
-      <w:r>
-        <w:t>Eidetic memory (remember w</w:t>
-      </w:r>
-      <w:r>
-        <w:t>h</w:t>
-      </w:r>
-      <w:r>
-        <w:t>ere items/creatures are)</w:t>
-      </w:r>
-    </w:p>
-    <w:p>
-      <w:pPr>
-        <w:pStyle w:val="ListParagraph"/>
-        <w:numPr>
-          <w:ilvl w:val="2"/>
-          <w:numId w:val="2"/>
-        </w:numPr>
-      </w:pPr>
-      <w:r>
-        <w:t>Spatial awareness – sort of a magic-mapping skill</w:t>
-      </w:r>
-    </w:p>
-    <w:p>
-      <w:pPr>
-        <w:pStyle w:val="ListParagraph"/>
-        <w:numPr>
-          <w:ilvl w:val="2"/>
-          <w:numId w:val="2"/>
-        </w:numPr>
-      </w:pPr>
-      <w:r>
-        <w:t>See in the dark?</w:t>
-      </w:r>
-    </w:p>
-    <w:p>
-      <w:pPr>
-        <w:pStyle w:val="ListParagraph"/>
-        <w:numPr>
-          <w:ilvl w:val="1"/>
-          <w:numId w:val="2"/>
-        </w:numPr>
-      </w:pPr>
-      <w:r>
-        <w:t>Strength</w:t>
-      </w:r>
-    </w:p>
-    <w:p>
-      <w:pPr>
-        <w:pStyle w:val="ListParagraph"/>
-        <w:numPr>
-          <w:ilvl w:val="2"/>
-          <w:numId w:val="2"/>
-        </w:numPr>
-      </w:pPr>
-      <w:r>
-        <w:t>Carry more items</w:t>
-      </w:r>
-    </w:p>
-    <w:p>
-      <w:pPr>
-        <w:pStyle w:val="ListParagraph"/>
-        <w:numPr>
-          <w:ilvl w:val="2"/>
-          <w:numId w:val="2"/>
-        </w:numPr>
-      </w:pPr>
-      <w:r>
-        <w:t>Better hitting % and damage</w:t>
-      </w:r>
-    </w:p>
-    <w:p>
-      <w:pPr>
-        <w:pStyle w:val="ListParagraph"/>
-        <w:numPr>
-          <w:ilvl w:val="2"/>
-          <w:numId w:val="2"/>
-        </w:numPr>
-      </w:pPr>
-      <w:r>
-        <w:t>Better balance, less unlucky trips (combine with dexterity?)</w:t>
-      </w:r>
-    </w:p>
-    <w:p>
-      <w:pPr>
-        <w:pStyle w:val="ListParagraph"/>
-        <w:numPr>
-          <w:ilvl w:val="1"/>
-          <w:numId w:val="2"/>
-        </w:numPr>
-      </w:pPr>
-      <w:r>
-        <w:t>Dexterity</w:t>
-      </w:r>
-    </w:p>
-    <w:p>
-      <w:pPr>
-        <w:pStyle w:val="ListParagraph"/>
-        <w:numPr>
-          <w:ilvl w:val="2"/>
-          <w:numId w:val="2"/>
-        </w:numPr>
-      </w:pPr>
-      <w:r>
-        <w:t>Avoid damage</w:t>
-      </w:r>
-    </w:p>
-    <w:p>
-      <w:pPr>
-        <w:pStyle w:val="ListParagraph"/>
-        <w:numPr>
-          <w:ilvl w:val="1"/>
-          <w:numId w:val="2"/>
-        </w:numPr>
-      </w:pPr>
-      <w:r>
-        <w:t>Intelligence</w:t>
-      </w:r>
-    </w:p>
-    <w:p>
-      <w:pPr>
-        <w:pStyle w:val="ListParagraph"/>
-        <w:numPr>
-          <w:ilvl w:val="2"/>
-          <w:numId w:val="2"/>
-        </w:numPr>
-      </w:pPr>
-      <w:r>
-        <w:t>Better research</w:t>
-      </w:r>
-    </w:p>
-    <w:p>
-      <w:pPr>
-        <w:pStyle w:val="ListParagraph"/>
-        <w:numPr>
-          <w:ilvl w:val="2"/>
-          <w:numId w:val="2"/>
-        </w:numPr>
-      </w:pPr>
-      <w:r>
-        <w:t>Able to research more things</w:t>
-      </w:r>
-    </w:p>
-    <w:p>
-      <w:pPr>
-        <w:pStyle w:val="ListParagraph"/>
-        <w:numPr>
-          <w:ilvl w:val="1"/>
-          <w:numId w:val="2"/>
-        </w:numPr>
-      </w:pPr>
-      <w:r>
-        <w:t>Crafting?</w:t>
-      </w:r>
-    </w:p>
-    <w:p>
-      <w:pPr>
-        <w:pStyle w:val="ListParagraph"/>
-        <w:numPr>
-          <w:ilvl w:val="2"/>
-          <w:numId w:val="2"/>
-        </w:numPr>
-      </w:pPr>
-      <w:r>
-        <w:t>Something?</w:t>
-      </w:r>
-    </w:p>
-    <w:p>
-      <w:pPr>
-        <w:pStyle w:val="ListParagraph"/>
-        <w:numPr>
-          <w:ilvl w:val="1"/>
-          <w:numId w:val="2"/>
-        </w:numPr>
-      </w:pPr>
-    </w:p>
-    <w:p>
-      <w:proofErr w:type="spellStart"/>
-      <w:r>
-        <w:t>Todo</w:t>
-      </w:r>
-      <w:proofErr w:type="spellEnd"/>
-      <w:r>
-        <w:t xml:space="preserve"> items:</w:t>
-      </w:r>
-    </w:p>
-    <w:p>
-      <w:pPr>
-        <w:pStyle w:val="ListParagraph"/>
-        <w:numPr>
-          <w:ilvl w:val="0"/>
-          <w:numId w:val="3"/>
-        </w:numPr>
-      </w:pPr>
-      <w:r>
-        <w:t>Opening</w:t>
-      </w:r>
-      <w:r>
-        <w:t xml:space="preserve"> – splash screen or something like that</w:t>
-      </w:r>
-    </w:p>
-    <w:p>
-      <w:pPr>
-        <w:pStyle w:val="ListParagraph"/>
-        <w:numPr>
-          <w:ilvl w:val="0"/>
-          <w:numId w:val="3"/>
-        </w:numPr>
-      </w:pPr>
-      <w:proofErr w:type="spellStart"/>
-      <w:r>
-        <w:t>Modernizr</w:t>
-      </w:r>
-      <w:proofErr w:type="spellEnd"/>
-      <w:r>
-        <w:t xml:space="preserve"> check</w:t>
-      </w:r>
-    </w:p>
-    <w:p>
-      <w:pPr>
-        <w:pStyle w:val="ListParagraph"/>
-        <w:numPr>
-          <w:ilvl w:val="1"/>
-          <w:numId w:val="3"/>
-        </w:numPr>
-      </w:pPr>
-      <w:proofErr w:type="spellStart"/>
-      <w:r>
-        <w:t>L</w:t>
-      </w:r>
-      <w:r>
-        <w:t>ocalstorage</w:t>
-      </w:r>
-      <w:proofErr w:type="spellEnd"/>
-    </w:p>
-    <w:p>
-      <w:pPr>
-        <w:pStyle w:val="ListParagraph"/>
-        <w:numPr>
-          <w:ilvl w:val="0"/>
-          <w:numId w:val="3"/>
-        </w:numPr>
-      </w:pPr>
-      <w:r>
-        <w:t>P</w:t>
-      </w:r>
-      <w:r>
-        <w:t>rofiles</w:t>
-      </w:r>
     </w:p>
     <w:p>
       <w:r>

</xml_diff>